<commit_message>
Try to preserve text fill effect as font color in DOCX to RTF converter
</commit_message>
<xml_diff>
--- a/test-files/DOCX/Complex 1.docx
+++ b/test-files/DOCX/Complex 1.docx
@@ -352,6 +352,41 @@
           <w:lang w:val="en-US"/>
         </w:rPr>
         <w:t>style</w:t>
+      </w:r>
+      <w:r>
+        <w:t xml:space="preserve">, </w:t>
+      </w:r>
+      <w:r>
+        <w:rPr>
+          <w14:reflection w14:blurRad="6350" w14:stA="53000" w14:stPos="0" w14:endA="300" w14:endPos="35500" w14:dist="0" w14:dir="5400000" w14:fadeDir="5400000" w14:sx="100000" w14:sy="-90000" w14:kx="0" w14:ky="0" w14:algn="bl"/>
+          <w14:textOutline w14:w="0" w14:cap="flat" w14:cmpd="sng" w14:algn="ctr">
+            <w14:noFill/>
+            <w14:prstDash w14:val="solid"/>
+            <w14:round/>
+          </w14:textOutline>
+          <w14:textFill>
+            <w14:gradFill>
+              <w14:gsLst>
+                <w14:gs w14:pos="0">
+                  <w14:schemeClr w14:val="accent5">
+                    <w14:lumMod w14:val="50000"/>
+                  </w14:schemeClr>
+                </w14:gs>
+                <w14:gs w14:pos="50000">
+                  <w14:schemeClr w14:val="accent5"/>
+                </w14:gs>
+                <w14:gs w14:pos="100000">
+                  <w14:schemeClr w14:val="accent5">
+                    <w14:lumMod w14:val="60000"/>
+                    <w14:lumOff w14:val="40000"/>
+                  </w14:schemeClr>
+                </w14:gs>
+              </w14:gsLst>
+              <w14:lin w14:ang="5400000" w14:scaled="0"/>
+            </w14:gradFill>
+          </w14:textFill>
+        </w:rPr>
+        <w:t>fill effect</w:t>
       </w:r>
     </w:p>
     <w:p>
@@ -1894,7 +1929,7 @@
           <v:shape id="_x0000_i1025" type="#_x0000_t75" style="width:352.1pt;height:153.55pt" o:ole="">
             <v:imagedata r:id="rId12" o:title=""/>
           </v:shape>
-          <o:OLEObject Type="Embed" ProgID="Excel.Sheet.12" ShapeID="_x0000_i1025" DrawAspect="Content" ObjectID="_1816214036" r:id="rId13"/>
+          <o:OLEObject Type="Embed" ProgID="Excel.Sheet.12" ShapeID="_x0000_i1025" DrawAspect="Content" ObjectID="_1816465274" r:id="rId13"/>
         </w:object>
       </w:r>
     </w:p>
@@ -4709,6 +4744,7 @@
     <w:rsid w:val="00E11BF9"/>
     <w:rsid w:val="00EF5DAE"/>
     <w:rsid w:val="00F46713"/>
+    <w:rsid w:val="00F47C03"/>
   </w:rsids>
   <m:mathPr>
     <m:mathFont m:val="Cambria Math"/>

</xml_diff>